<commit_message>
Added swagger in security config
</commit_message>
<xml_diff>
--- a/Documentation/Docker on AWS.docx
+++ b/Documentation/Docker on AWS.docx
@@ -4,17 +4,1000 @@
   <w:body>
     <w:p>
       <w:r>
-        <w:t>Docker on AWS</w:t>
-      </w:r>
-      <w:r>
-        <w:br/>
+        <w:t>Student Course Management System - Full API Endpoints Summary**</w:t>
+      </w:r>
+    </w:p>
+    <w:p>
+      <w:r>
+        <w:t>http://localhost:8080`</w:t>
+      </w:r>
+    </w:p>
+    <w:p>
+      <w:r>
+        <w:t>---</w:t>
+      </w:r>
+    </w:p>
+    <w:p>
+      <w:r>
+        <w:t>Authentication**</w:t>
+      </w:r>
+    </w:p>
+    <w:p>
+      <w:pPr>
+        <w:rPr>
+          <w:b/>
+          <w:bCs/>
+        </w:rPr>
+      </w:pPr>
+      <w:r>
+        <w:rPr>
+          <w:b/>
+          <w:bCs/>
+        </w:rPr>
+        <w:t>Register User</w:t>
+      </w:r>
+    </w:p>
+    <w:p>
+      <w:r>
+        <w:t>POST http://localhost:8080/api/auth/register</w:t>
+      </w:r>
+    </w:p>
+    <w:p>
+      <w:r>
+        <w:t>{</w:t>
+      </w:r>
+    </w:p>
+    <w:p>
+      <w:r>
+        <w:t xml:space="preserve">  "username": "</w:t>
+      </w:r>
+      <w:proofErr w:type="spellStart"/>
+      <w:r>
+        <w:t>sandra</w:t>
+      </w:r>
+      <w:proofErr w:type="spellEnd"/>
+      <w:r>
+        <w:t>",</w:t>
+      </w:r>
+    </w:p>
+    <w:p>
+      <w:r>
+        <w:t xml:space="preserve">  "password": "admin123",</w:t>
+      </w:r>
+    </w:p>
+    <w:p>
+      <w:r>
+        <w:t xml:space="preserve">  "email": "</w:t>
+      </w:r>
+      <w:r>
+        <w:t>sandra</w:t>
+      </w:r>
+      <w:r>
+        <w:t>@school.edu",</w:t>
+      </w:r>
+    </w:p>
+    <w:p>
+      <w:r>
+        <w:t xml:space="preserve">  "role": "ADMIN"</w:t>
+      </w:r>
+    </w:p>
+    <w:p>
+      <w:r>
+        <w:t>}</w:t>
+      </w:r>
+    </w:p>
+    <w:p/>
+    <w:p>
+      <w:pPr>
+        <w:rPr>
+          <w:b/>
+          <w:bCs/>
+        </w:rPr>
+      </w:pPr>
+      <w:r>
+        <w:rPr>
+          <w:b/>
+          <w:bCs/>
+        </w:rPr>
+        <w:t>Login User</w:t>
+      </w:r>
+    </w:p>
+    <w:p>
+      <w:proofErr w:type="spellStart"/>
+      <w:r>
+        <w:t>POST`http</w:t>
+      </w:r>
+      <w:proofErr w:type="spellEnd"/>
+      <w:r>
+        <w:t>://localhost:8080/</w:t>
+      </w:r>
+      <w:proofErr w:type="spellStart"/>
+      <w:r>
+        <w:t>api</w:t>
+      </w:r>
+      <w:proofErr w:type="spellEnd"/>
+      <w:r>
+        <w:t>/auth/login`</w:t>
+      </w:r>
+    </w:p>
+    <w:p>
+      <w:r>
+        <w:t>{</w:t>
+      </w:r>
+    </w:p>
+    <w:p>
+      <w:r>
+        <w:t xml:space="preserve">  "username": "</w:t>
+      </w:r>
+      <w:proofErr w:type="spellStart"/>
+      <w:r>
+        <w:t>sandra</w:t>
+      </w:r>
+      <w:proofErr w:type="spellEnd"/>
+      <w:r>
+        <w:t>",</w:t>
+      </w:r>
+    </w:p>
+    <w:p>
+      <w:r>
+        <w:t xml:space="preserve">  "password": "admin123"</w:t>
+      </w:r>
+    </w:p>
+    <w:p>
+      <w:r>
+        <w:t>}</w:t>
+      </w:r>
+    </w:p>
+    <w:p/>
+    <w:p>
+      <w:pPr>
+        <w:rPr>
+          <w:b/>
+          <w:bCs/>
+        </w:rPr>
+      </w:pPr>
+      <w:r>
+        <w:rPr>
+          <w:b/>
+          <w:bCs/>
+        </w:rPr>
+        <w:t>Create Student</w:t>
+      </w:r>
+    </w:p>
+    <w:p/>
+    <w:p>
+      <w:r>
+        <w:t>POST http://localhost:8080/students</w:t>
+      </w:r>
+    </w:p>
+    <w:p/>
+    <w:p>
+      <w:r>
+        <w:t>{</w:t>
+      </w:r>
+    </w:p>
+    <w:p>
+      <w:r>
+        <w:t xml:space="preserve">  "name": "Alice Johnson",</w:t>
+      </w:r>
+    </w:p>
+    <w:p>
+      <w:r>
+        <w:lastRenderedPageBreak/>
+        <w:t xml:space="preserve">  "email": "alice@school.edu"</w:t>
+      </w:r>
+    </w:p>
+    <w:p>
+      <w:r>
+        <w:t>}</w:t>
+      </w:r>
+    </w:p>
+    <w:p/>
+    <w:p>
+      <w:r>
+        <w:t>ADMIN / TEACHER</w:t>
+      </w:r>
+    </w:p>
+    <w:p/>
+    <w:p>
+      <w:pPr>
+        <w:rPr>
+          <w:b/>
+          <w:bCs/>
+        </w:rPr>
+      </w:pPr>
+      <w:r>
+        <w:rPr>
+          <w:b/>
+          <w:bCs/>
+        </w:rPr>
+        <w:t>View All Students</w:t>
+      </w:r>
+    </w:p>
+    <w:p/>
+    <w:p>
+      <w:r>
+        <w:t>http://localhost:8080/students</w:t>
+      </w:r>
+    </w:p>
+    <w:p>
+      <w:r>
+        <w:t>ADMIN / TEACHER</w:t>
+      </w:r>
+    </w:p>
+    <w:p/>
+    <w:p>
+      <w:r>
+        <w:t>Update Student</w:t>
+      </w:r>
+    </w:p>
+    <w:p/>
+    <w:p>
+      <w:r>
+        <w:t>PUT http://localhost:8080/students/{id}</w:t>
+      </w:r>
+    </w:p>
+    <w:p/>
+    <w:p>
+      <w:r>
+        <w:t>{</w:t>
+      </w:r>
+    </w:p>
+    <w:p>
+      <w:r>
+        <w:t xml:space="preserve">  "name": "Alice Johnson-Smith",</w:t>
+      </w:r>
+    </w:p>
+    <w:p>
+      <w:r>
+        <w:t xml:space="preserve">  "email": "alice.smith@school.edu"</w:t>
+      </w:r>
+    </w:p>
+    <w:p>
+      <w:r>
+        <w:t>}</w:t>
+      </w:r>
+    </w:p>
+    <w:p/>
+    <w:p>
+      <w:r>
+        <w:t>ADMIN</w:t>
+      </w:r>
+    </w:p>
+    <w:p/>
+    <w:p>
+      <w:r>
+        <w:t>---</w:t>
+      </w:r>
+    </w:p>
+    <w:p/>
+    <w:p>
+      <w:r>
+        <w:t>Course Management**</w:t>
+      </w:r>
+    </w:p>
+    <w:p/>
+    <w:p>
+      <w:pPr>
+        <w:rPr>
+          <w:b/>
+          <w:bCs/>
+        </w:rPr>
+      </w:pPr>
+      <w:r>
+        <w:rPr>
+          <w:b/>
+          <w:bCs/>
+        </w:rPr>
+        <w:t>Create Course</w:t>
+      </w:r>
+    </w:p>
+    <w:p/>
+    <w:p>
+      <w:r>
+        <w:t>POST http://localhost:8080/courses</w:t>
+      </w:r>
+    </w:p>
+    <w:p/>
+    <w:p>
+      <w:r>
+        <w:t>{</w:t>
+      </w:r>
+    </w:p>
+    <w:p>
+      <w:r>
+        <w:t xml:space="preserve">  "</w:t>
+      </w:r>
+      <w:proofErr w:type="spellStart"/>
+      <w:r>
+        <w:t>courseName</w:t>
+      </w:r>
+      <w:proofErr w:type="spellEnd"/>
+      <w:r>
+        <w:t>": "Data Structures",</w:t>
+      </w:r>
+    </w:p>
+    <w:p>
+      <w:r>
+        <w:t xml:space="preserve">  "credits": 4</w:t>
+      </w:r>
+    </w:p>
+    <w:p>
+      <w:r>
+        <w:t>}</w:t>
+      </w:r>
+    </w:p>
+    <w:p/>
+    <w:p>
+      <w:r>
+        <w:t>ADMIN / TEACHER</w:t>
+      </w:r>
+    </w:p>
+    <w:p/>
+    <w:p>
+      <w:pPr>
+        <w:rPr>
+          <w:b/>
+          <w:bCs/>
+        </w:rPr>
+      </w:pPr>
+      <w:r>
+        <w:rPr>
+          <w:b/>
+          <w:bCs/>
+        </w:rPr>
+        <w:t>View All Courses</w:t>
+      </w:r>
+    </w:p>
+    <w:p/>
+    <w:p>
+      <w:r>
+        <w:t>GET http://localhost:8080/courses</w:t>
+      </w:r>
+    </w:p>
+    <w:p>
+      <w:r>
+        <w:t>Access ADMIN / TEACHER / STUDENT</w:t>
+      </w:r>
+    </w:p>
+    <w:p/>
+    <w:p>
+      <w:r>
+        <w:t>Update Course</w:t>
+      </w:r>
+    </w:p>
+    <w:p/>
+    <w:p>
+      <w:r>
+        <w:t>PUT http://localhost:8080/courses/{courseId}</w:t>
+      </w:r>
+    </w:p>
+    <w:p/>
+    <w:p>
+      <w:r>
+        <w:t>{</w:t>
+      </w:r>
+    </w:p>
+    <w:p>
+      <w:r>
+        <w:t xml:space="preserve">  "</w:t>
+      </w:r>
+      <w:proofErr w:type="spellStart"/>
+      <w:r>
+        <w:t>courseName</w:t>
+      </w:r>
+      <w:proofErr w:type="spellEnd"/>
+      <w:r>
+        <w:t>": "Algorithms",</w:t>
+      </w:r>
+    </w:p>
+    <w:p>
+      <w:r>
+        <w:t xml:space="preserve">  "credits": 3</w:t>
+      </w:r>
+    </w:p>
+    <w:p>
+      <w:r>
+        <w:t>}</w:t>
+      </w:r>
+    </w:p>
+    <w:p/>
+    <w:p>
+      <w:r>
+        <w:t>ADMIN</w:t>
+      </w:r>
+    </w:p>
+    <w:p/>
+    <w:p>
+      <w:r>
+        <w:lastRenderedPageBreak/>
+        <w:t>---</w:t>
+      </w:r>
+    </w:p>
+    <w:p/>
+    <w:p>
+      <w:r>
+        <w:t>Enrollment Management</w:t>
+      </w:r>
+    </w:p>
+    <w:p/>
+    <w:p>
+      <w:r>
+        <w:t>Enroll Student in Course</w:t>
+      </w:r>
+    </w:p>
+    <w:p/>
+    <w:p>
+      <w:r>
+        <w:t>http://localhost:8080/enrollments</w:t>
+      </w:r>
+    </w:p>
+    <w:p/>
+    <w:p>
+      <w:r>
+        <w:t>{</w:t>
+      </w:r>
+    </w:p>
+    <w:p>
+      <w:r>
+        <w:t xml:space="preserve">  "student": {"id": 1},</w:t>
+      </w:r>
+    </w:p>
+    <w:p>
+      <w:r>
+        <w:t xml:space="preserve">  "course": {"</w:t>
+      </w:r>
+      <w:proofErr w:type="spellStart"/>
+      <w:r>
+        <w:t>courseId</w:t>
+      </w:r>
+      <w:proofErr w:type="spellEnd"/>
+      <w:r>
+        <w:t>": 1}</w:t>
+      </w:r>
+    </w:p>
+    <w:p>
+      <w:r>
+        <w:t>}</w:t>
+      </w:r>
+    </w:p>
+    <w:p/>
+    <w:p>
+      <w:r>
+        <w:t>ADMIN / TEACHER</w:t>
+      </w:r>
+    </w:p>
+    <w:p/>
+    <w:p>
+      <w:pPr>
+        <w:rPr>
+          <w:b/>
+          <w:bCs/>
+        </w:rPr>
+      </w:pPr>
+      <w:r>
+        <w:rPr>
+          <w:b/>
+          <w:bCs/>
+        </w:rPr>
+        <w:t>View Enrollments by Student</w:t>
+      </w:r>
+    </w:p>
+    <w:p/>
+    <w:p>
+      <w:r>
+        <w:t>http://localhost:8080/enrollments/student/{studentId}</w:t>
+      </w:r>
+    </w:p>
+    <w:p>
+      <w:r>
+        <w:t>ADMIN / TEACHER / STUDENT (own)</w:t>
+      </w:r>
+    </w:p>
+    <w:p/>
+    <w:p>
+      <w:pPr>
+        <w:rPr>
+          <w:b/>
+          <w:bCs/>
+        </w:rPr>
+      </w:pPr>
+      <w:r>
+        <w:rPr>
+          <w:b/>
+          <w:bCs/>
+        </w:rPr>
+        <w:t>View Enrollments by Course</w:t>
+      </w:r>
+    </w:p>
+    <w:p/>
+    <w:p>
+      <w:r>
+        <w:t>GEThttp://localhost:8080/enrollments/course/{courseId}</w:t>
+      </w:r>
+    </w:p>
+    <w:p>
+      <w:r>
+        <w:t>ADMIN / TEACHER</w:t>
+      </w:r>
+    </w:p>
+    <w:p/>
+    <w:p>
+      <w:pPr>
+        <w:rPr>
+          <w:b/>
+          <w:bCs/>
+        </w:rPr>
+      </w:pPr>
+      <w:r>
+        <w:rPr>
+          <w:b/>
+          <w:bCs/>
+        </w:rPr>
+        <w:t>Update Student Grade</w:t>
+      </w:r>
+    </w:p>
+    <w:p/>
+    <w:p>
+      <w:r>
+        <w:t>http://localhost:8080/enrollments/{enrollmentId}/grade?grade=A</w:t>
+      </w:r>
+    </w:p>
+    <w:p>
+      <w:r>
+        <w:t>ADMIN / TEACHER</w:t>
+      </w:r>
+    </w:p>
+    <w:p/>
+    <w:p>
+      <w:pPr>
+        <w:rPr>
+          <w:b/>
+          <w:bCs/>
+        </w:rPr>
+      </w:pPr>
+      <w:r>
+        <w:rPr>
+          <w:b/>
+          <w:bCs/>
+        </w:rPr>
+        <w:t>Update Enrollment Status</w:t>
+      </w:r>
+    </w:p>
+    <w:p/>
+    <w:p>
+      <w:r>
+        <w:t>http://localhost:8080/enrollments/{enrollmentId}/status?status=WITHDRAWN</w:t>
+      </w:r>
+    </w:p>
+    <w:p>
+      <w:r>
+        <w:t>ADMIN / TEACHER / STUDENT</w:t>
+      </w:r>
+    </w:p>
+    <w:p/>
+    <w:p>
+      <w:pPr>
+        <w:rPr>
+          <w:b/>
+          <w:bCs/>
+        </w:rPr>
+      </w:pPr>
+      <w:r>
+        <w:rPr>
+          <w:b/>
+          <w:bCs/>
+        </w:rPr>
+        <w:t>Delete Enrollment</w:t>
+      </w:r>
+    </w:p>
+    <w:p/>
+    <w:p>
+      <w:r>
+        <w:t>DELETE http://localhost:8080/enrollments/{id}`</w:t>
+      </w:r>
+    </w:p>
+    <w:p>
+      <w:r>
+        <w:t>ADMIN</w:t>
+      </w:r>
+    </w:p>
+    <w:p/>
+    <w:p>
+      <w:r>
+        <w:t>---</w:t>
+      </w:r>
+    </w:p>
+    <w:p/>
+    <w:p>
+      <w:r>
+        <w:t>Analytics &amp; Reports**</w:t>
+      </w:r>
+    </w:p>
+    <w:p/>
+    <w:p>
+      <w:pPr>
+        <w:rPr>
+          <w:b/>
+          <w:bCs/>
+        </w:rPr>
+      </w:pPr>
+      <w:r>
+        <w:rPr>
+          <w:b/>
+          <w:bCs/>
+        </w:rPr>
+        <w:t>Dashboard Summary</w:t>
+      </w:r>
+    </w:p>
+    <w:p/>
+    <w:p>
+      <w:r>
+        <w:t>GET http://localhost:8080/api/analytics/dashboard`</w:t>
+      </w:r>
+    </w:p>
+    <w:p>
+      <w:r>
+        <w:t>ADMIN / TEACHER</w:t>
+      </w:r>
+    </w:p>
+    <w:p/>
+    <w:p>
+      <w:pPr>
+        <w:rPr>
+          <w:b/>
+          <w:bCs/>
+        </w:rPr>
+      </w:pPr>
+      <w:r>
+        <w:rPr>
+          <w:b/>
+          <w:bCs/>
+        </w:rPr>
+        <w:t>All Students GPA Summary</w:t>
+      </w:r>
+    </w:p>
+    <w:p/>
+    <w:p>
+      <w:r>
+        <w:rPr>
+          <w:b/>
+          <w:bCs/>
+        </w:rPr>
+        <w:t>**GET**</w:t>
+      </w:r>
+      <w:r>
+        <w:t xml:space="preserve"> `http://localhost:8080/api/analytics/students/gpa`</w:t>
+      </w:r>
+    </w:p>
+    <w:p>
+      <w:r>
+        <w:rPr>
+          <w:b/>
+          <w:bCs/>
+        </w:rPr>
+        <w:lastRenderedPageBreak/>
+        <w:t>**</w:t>
+      </w:r>
+      <w:proofErr w:type="gramStart"/>
+      <w:r>
+        <w:rPr>
+          <w:b/>
+          <w:bCs/>
+        </w:rPr>
+        <w:t>Access:*</w:t>
+      </w:r>
+      <w:proofErr w:type="gramEnd"/>
+      <w:r>
+        <w:rPr>
+          <w:b/>
+          <w:bCs/>
+        </w:rPr>
+        <w:t>*</w:t>
+      </w:r>
+      <w:r>
+        <w:t xml:space="preserve"> ADMIN / TEACHER</w:t>
+      </w:r>
+    </w:p>
+    <w:p/>
+    <w:p>
+      <w:r>
+        <w:rPr>
+          <w:b/>
+          <w:bCs/>
+        </w:rPr>
+        <w:t>#### 17️</w:t>
+      </w:r>
+      <w:r>
+        <w:rPr>
+          <w:rFonts w:ascii="Segoe UI Symbol" w:hAnsi="Segoe UI Symbol" w:cs="Segoe UI Symbol"/>
+          <w:b/>
+          <w:bCs/>
+        </w:rPr>
+        <w:t>⃣</w:t>
+      </w:r>
+      <w:r>
+        <w:rPr>
+          <w:b/>
+          <w:bCs/>
+        </w:rPr>
+        <w:t xml:space="preserve"> Specific Student GPA</w:t>
+      </w:r>
+    </w:p>
+    <w:p/>
+    <w:p>
+      <w:r>
+        <w:t>GET http://localhost:8080/api/analytics/students/{id}/gpa`</w:t>
+      </w:r>
+    </w:p>
+    <w:p>
+      <w:r>
+        <w:t xml:space="preserve"> ADMIN / TEACHER / STUDENT (own)</w:t>
+      </w:r>
+    </w:p>
+    <w:p/>
+    <w:p>
+      <w:pPr>
+        <w:rPr>
+          <w:b/>
+          <w:bCs/>
+        </w:rPr>
+      </w:pPr>
+      <w:r>
+        <w:rPr>
+          <w:b/>
+          <w:bCs/>
+        </w:rPr>
+        <w:t xml:space="preserve"> Dean's List</w:t>
+      </w:r>
+    </w:p>
+    <w:p/>
+    <w:p>
+      <w:r>
+        <w:t>GET http://localhost:8080/api/analytics/deans-list`</w:t>
+      </w:r>
+    </w:p>
+    <w:p>
+      <w:r>
+        <w:t xml:space="preserve"> ADMIN / TEACHER</w:t>
+      </w:r>
+    </w:p>
+    <w:p/>
+    <w:p>
+      <w:pPr>
+        <w:rPr>
+          <w:b/>
+          <w:bCs/>
+        </w:rPr>
+      </w:pPr>
+      <w:r>
+        <w:rPr>
+          <w:b/>
+          <w:bCs/>
+        </w:rPr>
+        <w:t>Probation List</w:t>
+      </w:r>
+    </w:p>
+    <w:p/>
+    <w:p>
+      <w:r>
+        <w:t>GET http://localhost:8080/api/analytics/probation`</w:t>
+      </w:r>
+    </w:p>
+    <w:p>
+      <w:r>
+        <w:t xml:space="preserve"> ADMIN</w:t>
+      </w:r>
+    </w:p>
+    <w:p/>
+    <w:p>
+      <w:r>
+        <w:rPr>
+          <w:b/>
+          <w:bCs/>
+        </w:rPr>
+        <w:t>#### 20️</w:t>
+      </w:r>
+      <w:r>
+        <w:rPr>
+          <w:rFonts w:ascii="Segoe UI Symbol" w:hAnsi="Segoe UI Symbol" w:cs="Segoe UI Symbol"/>
+          <w:b/>
+          <w:bCs/>
+        </w:rPr>
+        <w:t>⃣</w:t>
+      </w:r>
+      <w:r>
+        <w:rPr>
+          <w:b/>
+          <w:bCs/>
+        </w:rPr>
+        <w:t xml:space="preserve"> Course Analytics</w:t>
+      </w:r>
+    </w:p>
+    <w:p/>
+    <w:p>
+      <w:r>
+        <w:t>GET http://localhost:8080/api/analytics/courses/{courseId}/analytics`</w:t>
+      </w:r>
+    </w:p>
+    <w:p>
+      <w:r>
+        <w:t>ADMIN / TEACHER</w:t>
+      </w:r>
+    </w:p>
+    <w:p/>
+    <w:p>
+      <w:pPr>
+        <w:rPr>
+          <w:b/>
+          <w:bCs/>
+        </w:rPr>
+      </w:pPr>
+      <w:r>
+        <w:rPr>
+          <w:b/>
+          <w:bCs/>
+        </w:rPr>
+        <w:t>Student Transcript</w:t>
+      </w:r>
+    </w:p>
+    <w:p/>
+    <w:p>
+      <w:r>
+        <w:t>GET`http://localhost:8080/api/analytics/students/{id}/transcript`</w:t>
+      </w:r>
+    </w:p>
+    <w:p>
+      <w:r>
+        <w:t xml:space="preserve"> ADMIN / TEACHER / STUDENT (own)</w:t>
+      </w:r>
+    </w:p>
+    <w:p/>
+    <w:p>
+      <w:r>
+        <w:t>---</w:t>
+      </w:r>
+    </w:p>
+    <w:p/>
+    <w:p>
+      <w:r>
+        <w:rPr>
+          <w:rFonts w:ascii="Apple Color Emoji" w:hAnsi="Apple Color Emoji" w:cs="Apple Color Emoji"/>
+        </w:rPr>
+        <w:t>✅</w:t>
+      </w:r>
+      <w:r>
+        <w:t xml:space="preserve"> </w:t>
+      </w:r>
+      <w:r>
+        <w:rPr>
+          <w:b/>
+          <w:bCs/>
+        </w:rPr>
+        <w:t xml:space="preserve">**Quick End-to-End Test </w:t>
+      </w:r>
+      <w:proofErr w:type="gramStart"/>
+      <w:r>
+        <w:rPr>
+          <w:b/>
+          <w:bCs/>
+        </w:rPr>
+        <w:t>Flow:*</w:t>
+      </w:r>
+      <w:proofErr w:type="gramEnd"/>
+      <w:r>
+        <w:rPr>
+          <w:b/>
+          <w:bCs/>
+        </w:rPr>
+        <w:t>*</w:t>
+      </w:r>
+    </w:p>
+    <w:p/>
+    <w:p>
+      <w:r>
+        <w:t>1. `POST /</w:t>
+      </w:r>
+      <w:proofErr w:type="spellStart"/>
+      <w:r>
+        <w:t>api</w:t>
+      </w:r>
+      <w:proofErr w:type="spellEnd"/>
+      <w:r>
+        <w:t>/auth/register` → Register Admin</w:t>
+      </w:r>
+    </w:p>
+    <w:p>
+      <w:r>
+        <w:t>2. `POST /</w:t>
+      </w:r>
+      <w:proofErr w:type="spellStart"/>
+      <w:r>
+        <w:t>api</w:t>
+      </w:r>
+      <w:proofErr w:type="spellEnd"/>
+      <w:r>
+        <w:t>/auth/login` → Login → Get Token</w:t>
+      </w:r>
+    </w:p>
+    <w:p>
+      <w:r>
+        <w:t>3. `POST /students` → Create Student</w:t>
+      </w:r>
+    </w:p>
+    <w:p>
+      <w:r>
+        <w:t>4. `POST /courses` → Create Course</w:t>
+      </w:r>
+    </w:p>
+    <w:p>
+      <w:r>
+        <w:t>5. `POST /enrollments` → Enroll Student</w:t>
+      </w:r>
+    </w:p>
+    <w:p>
+      <w:r>
+        <w:t>6. `PUT /enrollments/{id}/</w:t>
+      </w:r>
+      <w:proofErr w:type="spellStart"/>
+      <w:r>
+        <w:t>grade?grade</w:t>
+      </w:r>
+      <w:proofErr w:type="spellEnd"/>
+      <w:r>
+        <w:t>=A` → Grade Student</w:t>
+      </w:r>
+    </w:p>
+    <w:p>
+      <w:r>
+        <w:t>7. `GET /</w:t>
+      </w:r>
+      <w:proofErr w:type="spellStart"/>
+      <w:r>
+        <w:t>api</w:t>
+      </w:r>
+      <w:proofErr w:type="spellEnd"/>
+      <w:r>
+        <w:t>/analytics/dashboard` → View Dashboard</w:t>
+      </w:r>
+    </w:p>
+    <w:p>
+      <w:r>
+        <w:t>8. `GET /</w:t>
+      </w:r>
+      <w:proofErr w:type="spellStart"/>
+      <w:r>
+        <w:t>api</w:t>
+      </w:r>
+      <w:proofErr w:type="spellEnd"/>
+      <w:r>
+        <w:t>/analytics/students/{id}/</w:t>
+      </w:r>
+      <w:proofErr w:type="spellStart"/>
+      <w:r>
+        <w:t>gpa</w:t>
+      </w:r>
+      <w:proofErr w:type="spellEnd"/>
+      <w:r>
+        <w:t>` → Verify GPA</w:t>
+      </w:r>
+    </w:p>
+    <w:p/>
+    <w:p/>
+    <w:p/>
+    <w:p>
+      <w:r>
+        <w:t xml:space="preserve">Ensured the </w:t>
+      </w:r>
+      <w:r>
+        <w:t xml:space="preserve">changes in my application not only reflect in git but also my Docker image is affected and updated </w:t>
       </w:r>
       <w:r>
         <w:drawing>
-          <wp:inline distT="0" distB="0" distL="0" distR="0" wp14:anchorId="42607167" wp14:editId="2F8A515A">
-            <wp:extent cx="5943600" cy="3213100"/>
+          <wp:inline distT="0" distB="0" distL="0" distR="0" wp14:anchorId="40AE3D78" wp14:editId="7DB2B090">
+            <wp:extent cx="5943600" cy="2451100"/>
             <wp:effectExtent l="0" t="0" r="0" b="0"/>
-            <wp:docPr id="1879857291" name="Picture 1" descr="A screenshot of a computer screen&#10;&#10;AI-generated content may be incorrect."/>
+            <wp:docPr id="1947342499" name="Picture 1" descr="A screenshot of a computer&#10;&#10;AI-generated content may be incorrect."/>
             <wp:cNvGraphicFramePr>
               <a:graphicFrameLocks xmlns:a="http://schemas.openxmlformats.org/drawingml/2006/main" noChangeAspect="1"/>
             </wp:cNvGraphicFramePr>
@@ -22,7 +1005,7 @@
               <a:graphicData uri="http://schemas.openxmlformats.org/drawingml/2006/picture">
                 <pic:pic xmlns:pic="http://schemas.openxmlformats.org/drawingml/2006/picture">
                   <pic:nvPicPr>
-                    <pic:cNvPr id="1879857291" name="Picture 1" descr="A screenshot of a computer screen&#10;&#10;AI-generated content may be incorrect."/>
+                    <pic:cNvPr id="1947342499" name="Picture 1" descr="A screenshot of a computer&#10;&#10;AI-generated content may be incorrect."/>
                     <pic:cNvPicPr/>
                   </pic:nvPicPr>
                   <pic:blipFill>
@@ -34,103 +1017,7 @@
                   <pic:spPr>
                     <a:xfrm>
                       <a:off x="0" y="0"/>
-                      <a:ext cx="5943600" cy="3213100"/>
-                    </a:xfrm>
-                    <a:prstGeom prst="rect">
-                      <a:avLst/>
-                    </a:prstGeom>
-                  </pic:spPr>
-                </pic:pic>
-              </a:graphicData>
-            </a:graphic>
-          </wp:inline>
-        </w:drawing>
-      </w:r>
-    </w:p>
-    <w:p>
-      <w:pPr>
-        <w:rPr>
-          <w:b/>
-          <w:bCs/>
-        </w:rPr>
-      </w:pPr>
-    </w:p>
-    <w:p>
-      <w:pPr>
-        <w:rPr>
-          <w:b/>
-          <w:bCs/>
-        </w:rPr>
-      </w:pPr>
-      <w:r>
-        <w:rPr>
-          <w:b/>
-          <w:bCs/>
-        </w:rPr>
-        <w:t>Docker Image Pushed to the Docker Hub</w:t>
-      </w:r>
-    </w:p>
-    <w:p>
-      <w:proofErr w:type="spellStart"/>
-      <w:r>
-        <w:t>student-management-</w:t>
-      </w:r>
-      <w:proofErr w:type="gramStart"/>
-      <w:r>
-        <w:t>backend:latest</w:t>
-      </w:r>
-      <w:proofErr w:type="spellEnd"/>
-      <w:proofErr w:type="gramEnd"/>
-    </w:p>
-    <w:p/>
-    <w:p/>
-    <w:p>
-      <w:r>
-        <w:t>Use My APP in the Cloud to test my APIs</w:t>
-      </w:r>
-    </w:p>
-    <w:p>
-      <w:hyperlink r:id="rId5" w:history="1">
-        <w:r>
-          <w:t>http://184.73.128.59:8080/api/auth/regis</w:t>
-        </w:r>
-        <w:r>
-          <w:t>t</w:t>
-        </w:r>
-        <w:r>
-          <w:t>er</w:t>
-        </w:r>
-      </w:hyperlink>
-    </w:p>
-    <w:p/>
-    <w:p>
-      <w:r>
-        <w:lastRenderedPageBreak/>
-        <w:drawing>
-          <wp:inline distT="0" distB="0" distL="0" distR="0" wp14:anchorId="18352049" wp14:editId="1E47D590">
-            <wp:extent cx="5943600" cy="2764790"/>
-            <wp:effectExtent l="0" t="0" r="0" b="3810"/>
-            <wp:docPr id="853379572" name="Picture 1"/>
-            <wp:cNvGraphicFramePr>
-              <a:graphicFrameLocks xmlns:a="http://schemas.openxmlformats.org/drawingml/2006/main" noChangeAspect="1"/>
-            </wp:cNvGraphicFramePr>
-            <a:graphic xmlns:a="http://schemas.openxmlformats.org/drawingml/2006/main">
-              <a:graphicData uri="http://schemas.openxmlformats.org/drawingml/2006/picture">
-                <pic:pic xmlns:pic="http://schemas.openxmlformats.org/drawingml/2006/picture">
-                  <pic:nvPicPr>
-                    <pic:cNvPr id="853379572" name=""/>
-                    <pic:cNvPicPr/>
-                  </pic:nvPicPr>
-                  <pic:blipFill>
-                    <a:blip r:embed="rId6"/>
-                    <a:stretch>
-                      <a:fillRect/>
-                    </a:stretch>
-                  </pic:blipFill>
-                  <pic:spPr>
-                    <a:xfrm>
-                      <a:off x="0" y="0"/>
-                      <a:ext cx="5943600" cy="2764790"/>
+                      <a:ext cx="5943600" cy="2451100"/>
                     </a:xfrm>
                     <a:prstGeom prst="rect">
                       <a:avLst/>

</xml_diff>